<commit_message>
create main and update report
</commit_message>
<xml_diff>
--- a/lab2/Звіт lab2.docx
+++ b/lab2/Звіт lab2.docx
@@ -564,8 +564,18 @@
           <w:sz w:val="28"/>
           <w:szCs w:val="28"/>
         </w:rPr>
-        <w:t>Об’єктно-орієнтоване програмування в Python</w:t>
-      </w:r>
+        <w:t xml:space="preserve">Об’єктно-орієнтоване програмування в </w:t>
+      </w:r>
+      <w:proofErr w:type="spellStart"/>
+      <w:r>
+        <w:rPr>
+          <w:rFonts w:ascii="Times New Roman" w:hAnsi="Times New Roman" w:cs="Times New Roman"/>
+          <w:sz w:val="28"/>
+          <w:szCs w:val="28"/>
+        </w:rPr>
+        <w:t>Python</w:t>
+      </w:r>
+      <w:proofErr w:type="spellEnd"/>
     </w:p>
     <w:p>
       <w:pPr>
@@ -722,13 +732,6 @@
           <w:szCs w:val="28"/>
         </w:rPr>
         <w:tab/>
-      </w:r>
-      <w:r>
-        <w:rPr>
-          <w:color w:val="000000"/>
-          <w:sz w:val="28"/>
-          <w:szCs w:val="28"/>
-        </w:rPr>
         <w:t>конструктор (</w:t>
       </w:r>
       <w:r>
@@ -738,7 +741,27 @@
           <w:szCs w:val="28"/>
           <w:shd w:val="clear" w:color="auto" w:fill="FFFFFF"/>
         </w:rPr>
-        <w:t>__init__</w:t>
+        <w:t>__</w:t>
+      </w:r>
+      <w:proofErr w:type="spellStart"/>
+      <w:r>
+        <w:rPr>
+          <w:color w:val="000000"/>
+          <w:sz w:val="28"/>
+          <w:szCs w:val="28"/>
+          <w:shd w:val="clear" w:color="auto" w:fill="FFFFFF"/>
+        </w:rPr>
+        <w:t>init</w:t>
+      </w:r>
+      <w:proofErr w:type="spellEnd"/>
+      <w:r>
+        <w:rPr>
+          <w:color w:val="000000"/>
+          <w:sz w:val="28"/>
+          <w:szCs w:val="28"/>
+          <w:shd w:val="clear" w:color="auto" w:fill="FFFFFF"/>
+        </w:rPr>
+        <w:t>__</w:t>
       </w:r>
       <w:r>
         <w:rPr>
@@ -946,13 +969,6 @@
           <w:szCs w:val="28"/>
         </w:rPr>
         <w:tab/>
-      </w:r>
-      <w:r>
-        <w:rPr>
-          <w:color w:val="000000"/>
-          <w:sz w:val="28"/>
-          <w:szCs w:val="28"/>
-        </w:rPr>
         <w:t xml:space="preserve">створення кількох екземплярів класів (як мінімум - одного екземпляру </w:t>
       </w:r>
       <w:r>
@@ -978,13 +994,6 @@
           <w:szCs w:val="28"/>
         </w:rPr>
         <w:tab/>
-      </w:r>
-      <w:r>
-        <w:rPr>
-          <w:color w:val="000000"/>
-          <w:sz w:val="28"/>
-          <w:szCs w:val="28"/>
-        </w:rPr>
         <w:t>класу)</w:t>
       </w:r>
     </w:p>
@@ -1007,13 +1016,6 @@
           <w:szCs w:val="28"/>
         </w:rPr>
         <w:tab/>
-      </w:r>
-      <w:r>
-        <w:rPr>
-          <w:color w:val="000000"/>
-          <w:sz w:val="28"/>
-          <w:szCs w:val="28"/>
-        </w:rPr>
         <w:t xml:space="preserve">виклик їх методів і роботу з властивостями; </w:t>
       </w:r>
       <w:r>
@@ -1060,6 +1062,7 @@
           <w:szCs w:val="28"/>
         </w:rPr>
         <w:tab/>
+        <w:t xml:space="preserve">використання базових методів роботи з предметною областю (вибити чек на </w:t>
       </w:r>
       <w:r>
         <w:rPr>
@@ -1067,7 +1070,7 @@
           <w:sz w:val="28"/>
           <w:szCs w:val="28"/>
         </w:rPr>
-        <w:t xml:space="preserve">використання базових методів роботи з предметною областю (вибити чек на </w:t>
+        <w:tab/>
       </w:r>
       <w:r>
         <w:rPr>
@@ -1075,30 +1078,15 @@
           <w:sz w:val="28"/>
           <w:szCs w:val="28"/>
         </w:rPr>
+        <w:t xml:space="preserve">касі, записати </w:t>
+      </w:r>
+      <w:r>
+        <w:rPr>
+          <w:color w:val="444746"/>
+          <w:sz w:val="28"/>
+          <w:szCs w:val="28"/>
+        </w:rPr>
         <w:tab/>
-      </w:r>
-      <w:r>
-        <w:rPr>
-          <w:color w:val="444746"/>
-          <w:sz w:val="28"/>
-          <w:szCs w:val="28"/>
-        </w:rPr>
-        <w:t xml:space="preserve">касі, записати </w:t>
-      </w:r>
-      <w:r>
-        <w:rPr>
-          <w:color w:val="444746"/>
-          <w:sz w:val="28"/>
-          <w:szCs w:val="28"/>
-        </w:rPr>
-        <w:tab/>
-      </w:r>
-      <w:r>
-        <w:rPr>
-          <w:color w:val="444746"/>
-          <w:sz w:val="28"/>
-          <w:szCs w:val="28"/>
-        </w:rPr>
         <w:t>авто на ремонт, тощо</w:t>
       </w:r>
     </w:p>
@@ -1126,7 +1114,6 @@
           <w:sz w:val="36"/>
           <w:szCs w:val="36"/>
         </w:rPr>
-        <w:lastRenderedPageBreak/>
         <w:t xml:space="preserve">Виконання завдань та результати </w:t>
       </w:r>
       <w:r>
@@ -1143,16 +1130,253 @@
     </w:p>
     <w:p>
       <w:pPr>
+        <w:spacing w:before="100" w:beforeAutospacing="1" w:after="100" w:afterAutospacing="1" w:line="240" w:lineRule="auto"/>
+        <w:rPr>
+          <w:rFonts w:ascii="Times New Roman" w:eastAsia="Times New Roman" w:hAnsi="Times New Roman" w:cs="Times New Roman"/>
+          <w:sz w:val="28"/>
+          <w:szCs w:val="28"/>
+        </w:rPr>
+      </w:pPr>
+      <w:r>
+        <w:rPr>
+          <w:rFonts w:ascii="Times New Roman" w:eastAsia="Times New Roman" w:hAnsi="Times New Roman" w:cs="Times New Roman"/>
+          <w:sz w:val="28"/>
+          <w:szCs w:val="28"/>
+        </w:rPr>
+        <w:t xml:space="preserve">Створено базовий клас </w:t>
+      </w:r>
+      <w:r>
+        <w:rPr>
+          <w:rFonts w:ascii="Times New Roman" w:eastAsia="Times New Roman" w:hAnsi="Times New Roman" w:cs="Times New Roman"/>
+          <w:b/>
+          <w:bCs/>
+          <w:sz w:val="28"/>
+          <w:szCs w:val="28"/>
+        </w:rPr>
+        <w:t>Game</w:t>
+      </w:r>
+      <w:r>
+        <w:rPr>
+          <w:rFonts w:ascii="Times New Roman" w:eastAsia="Times New Roman" w:hAnsi="Times New Roman" w:cs="Times New Roman"/>
+          <w:sz w:val="28"/>
+          <w:szCs w:val="28"/>
+        </w:rPr>
+        <w:t>, який має основні атрибути гри, такі як ідентифікатор, назва, жанр, платформа, дата випуску, початкова ціна, видавець і знижка. Для доступу до цих атрибутів створені гетери, а також метод для оновлення ціни та статичний метод для конвертації ціни.</w:t>
+      </w:r>
+    </w:p>
+    <w:p>
+      <w:pPr>
+        <w:spacing w:before="100" w:beforeAutospacing="1" w:after="100" w:afterAutospacing="1" w:line="240" w:lineRule="auto"/>
+        <w:rPr>
+          <w:rFonts w:ascii="Times New Roman" w:eastAsia="Times New Roman" w:hAnsi="Times New Roman" w:cs="Times New Roman"/>
+          <w:sz w:val="28"/>
+          <w:szCs w:val="28"/>
+        </w:rPr>
+      </w:pPr>
+      <w:r>
+        <w:rPr>
+          <w:rFonts w:ascii="Times New Roman" w:eastAsia="Times New Roman" w:hAnsi="Times New Roman" w:cs="Times New Roman"/>
+          <w:sz w:val="28"/>
+          <w:szCs w:val="28"/>
+        </w:rPr>
+        <w:t xml:space="preserve">Далі створено два класи, що успадковують </w:t>
+      </w:r>
+      <w:r>
+        <w:rPr>
+          <w:rFonts w:ascii="Times New Roman" w:eastAsia="Times New Roman" w:hAnsi="Times New Roman" w:cs="Times New Roman"/>
+          <w:b/>
+          <w:bCs/>
+          <w:sz w:val="28"/>
+          <w:szCs w:val="28"/>
+        </w:rPr>
+        <w:t>Game</w:t>
+      </w:r>
+      <w:r>
+        <w:rPr>
+          <w:rFonts w:ascii="Times New Roman" w:eastAsia="Times New Roman" w:hAnsi="Times New Roman" w:cs="Times New Roman"/>
+          <w:sz w:val="28"/>
+          <w:szCs w:val="28"/>
+        </w:rPr>
+        <w:t>:</w:t>
+      </w:r>
+    </w:p>
+    <w:p>
+      <w:pPr>
+        <w:numPr>
+          <w:ilvl w:val="0"/>
+          <w:numId w:val="15"/>
+        </w:numPr>
+        <w:spacing w:before="100" w:beforeAutospacing="1" w:after="100" w:afterAutospacing="1" w:line="240" w:lineRule="auto"/>
+        <w:rPr>
+          <w:rFonts w:ascii="Times New Roman" w:eastAsia="Times New Roman" w:hAnsi="Times New Roman" w:cs="Times New Roman"/>
+          <w:sz w:val="28"/>
+          <w:szCs w:val="28"/>
+        </w:rPr>
+      </w:pPr>
+      <w:r>
+        <w:rPr>
+          <w:rFonts w:ascii="Times New Roman" w:eastAsia="Times New Roman" w:hAnsi="Times New Roman" w:cs="Times New Roman"/>
+          <w:b/>
+          <w:bCs/>
+          <w:sz w:val="28"/>
+          <w:szCs w:val="28"/>
+        </w:rPr>
+        <w:t>DigitalGame</w:t>
+      </w:r>
+      <w:r>
+        <w:rPr>
+          <w:rFonts w:ascii="Times New Roman" w:eastAsia="Times New Roman" w:hAnsi="Times New Roman" w:cs="Times New Roman"/>
+          <w:sz w:val="28"/>
+          <w:szCs w:val="28"/>
+        </w:rPr>
+        <w:t>, який додає атрибут розміру завантаження гри.</w:t>
+      </w:r>
+    </w:p>
+    <w:p>
+      <w:pPr>
+        <w:numPr>
+          <w:ilvl w:val="0"/>
+          <w:numId w:val="15"/>
+        </w:numPr>
+        <w:spacing w:before="100" w:beforeAutospacing="1" w:after="100" w:afterAutospacing="1" w:line="240" w:lineRule="auto"/>
+        <w:rPr>
+          <w:rFonts w:ascii="Times New Roman" w:eastAsia="Times New Roman" w:hAnsi="Times New Roman" w:cs="Times New Roman"/>
+          <w:sz w:val="28"/>
+          <w:szCs w:val="28"/>
+        </w:rPr>
+      </w:pPr>
+      <w:r>
+        <w:rPr>
+          <w:rFonts w:ascii="Times New Roman" w:eastAsia="Times New Roman" w:hAnsi="Times New Roman" w:cs="Times New Roman"/>
+          <w:b/>
+          <w:bCs/>
+          <w:sz w:val="28"/>
+          <w:szCs w:val="28"/>
+        </w:rPr>
+        <w:t>PhysicalGame</w:t>
+      </w:r>
+      <w:r>
+        <w:rPr>
+          <w:rFonts w:ascii="Times New Roman" w:eastAsia="Times New Roman" w:hAnsi="Times New Roman" w:cs="Times New Roman"/>
+          <w:sz w:val="28"/>
+          <w:szCs w:val="28"/>
+        </w:rPr>
+        <w:t>, який також успадковує PhysicalProduct для додавання фізичних характеристик (вага та розміри).</w:t>
+      </w:r>
+    </w:p>
+    <w:p>
+      <w:pPr>
+        <w:spacing w:before="100" w:beforeAutospacing="1" w:after="100" w:afterAutospacing="1" w:line="240" w:lineRule="auto"/>
+        <w:rPr>
+          <w:rFonts w:ascii="Times New Roman" w:eastAsia="Times New Roman" w:hAnsi="Times New Roman" w:cs="Times New Roman"/>
+          <w:sz w:val="28"/>
+          <w:szCs w:val="28"/>
+        </w:rPr>
+      </w:pPr>
+      <w:r>
+        <w:rPr>
+          <w:rFonts w:ascii="Times New Roman" w:eastAsia="Times New Roman" w:hAnsi="Times New Roman" w:cs="Times New Roman"/>
+          <w:sz w:val="28"/>
+          <w:szCs w:val="28"/>
+        </w:rPr>
+        <w:lastRenderedPageBreak/>
+        <w:t xml:space="preserve">Окремий клас </w:t>
+      </w:r>
+      <w:r>
+        <w:rPr>
+          <w:rFonts w:ascii="Times New Roman" w:eastAsia="Times New Roman" w:hAnsi="Times New Roman" w:cs="Times New Roman"/>
+          <w:b/>
+          <w:bCs/>
+          <w:sz w:val="28"/>
+          <w:szCs w:val="28"/>
+        </w:rPr>
+        <w:t>PhysicalProduct</w:t>
+      </w:r>
+      <w:r>
+        <w:rPr>
+          <w:rFonts w:ascii="Times New Roman" w:eastAsia="Times New Roman" w:hAnsi="Times New Roman" w:cs="Times New Roman"/>
+          <w:sz w:val="28"/>
+          <w:szCs w:val="28"/>
+        </w:rPr>
+        <w:t xml:space="preserve"> представляє фізичні характеристики продуктів. Клас </w:t>
+      </w:r>
+      <w:r>
+        <w:rPr>
+          <w:rFonts w:ascii="Times New Roman" w:eastAsia="Times New Roman" w:hAnsi="Times New Roman" w:cs="Times New Roman"/>
+          <w:b/>
+          <w:bCs/>
+          <w:sz w:val="28"/>
+          <w:szCs w:val="28"/>
+        </w:rPr>
+        <w:t>PhysicalGame</w:t>
+      </w:r>
+      <w:r>
+        <w:rPr>
+          <w:rFonts w:ascii="Times New Roman" w:eastAsia="Times New Roman" w:hAnsi="Times New Roman" w:cs="Times New Roman"/>
+          <w:sz w:val="28"/>
+          <w:szCs w:val="28"/>
+        </w:rPr>
+        <w:t xml:space="preserve"> поєднує в собі властивості гри та фізичного продукту, дозволяючи відображати як інформацію про гру, так і деталі щодо доставки.</w:t>
+      </w:r>
+    </w:p>
+    <w:p>
+      <w:pPr>
+        <w:spacing w:before="100" w:beforeAutospacing="1" w:after="100" w:afterAutospacing="1" w:line="240" w:lineRule="auto"/>
+        <w:rPr>
+          <w:rFonts w:ascii="Times New Roman" w:eastAsia="Times New Roman" w:hAnsi="Times New Roman" w:cs="Times New Roman"/>
+          <w:sz w:val="28"/>
+          <w:szCs w:val="28"/>
+        </w:rPr>
+      </w:pPr>
+      <w:r>
+        <w:rPr>
+          <w:rFonts w:ascii="Times New Roman" w:eastAsia="Times New Roman" w:hAnsi="Times New Roman" w:cs="Times New Roman"/>
+          <w:sz w:val="28"/>
+          <w:szCs w:val="28"/>
+        </w:rPr>
+        <w:t xml:space="preserve">У функції </w:t>
+      </w:r>
+      <w:r>
+        <w:rPr>
+          <w:rFonts w:ascii="Times New Roman" w:eastAsia="Times New Roman" w:hAnsi="Times New Roman" w:cs="Times New Roman"/>
+          <w:b/>
+          <w:bCs/>
+          <w:sz w:val="28"/>
+          <w:szCs w:val="28"/>
+        </w:rPr>
+        <w:t>main</w:t>
+      </w:r>
+      <w:r>
+        <w:rPr>
+          <w:rFonts w:ascii="Times New Roman" w:eastAsia="Times New Roman" w:hAnsi="Times New Roman" w:cs="Times New Roman"/>
+          <w:sz w:val="28"/>
+          <w:szCs w:val="28"/>
+        </w:rPr>
+        <w:t>() створюються об'єкти для платформ, жанрів і видавців, а потім об'єкти для цифрової та фізичної гри. Виконується виведення інформації про обидва типи ігор, оновлення ціни для цифрової гри та конвертація ціни у гривні.</w:t>
+      </w:r>
+    </w:p>
+    <w:p>
+      <w:pPr>
         <w:rPr>
           <w:rFonts w:ascii="Times New Roman" w:hAnsi="Times New Roman" w:cs="Times New Roman"/>
           <w:sz w:val="28"/>
           <w:szCs w:val="28"/>
+        </w:rPr>
+      </w:pPr>
+    </w:p>
+    <w:p>
+      <w:pPr>
+        <w:rPr>
+          <w:rFonts w:ascii="Times New Roman" w:hAnsi="Times New Roman" w:cs="Times New Roman"/>
+          <w:sz w:val="28"/>
+          <w:szCs w:val="28"/>
           <w:lang w:val="en-US"/>
         </w:rPr>
       </w:pPr>
       <w:r>
         <w:rPr>
           <w:rFonts w:ascii="Times New Roman" w:hAnsi="Times New Roman" w:cs="Times New Roman"/>
+          <w:noProof/>
           <w:sz w:val="28"/>
           <w:szCs w:val="28"/>
           <w:lang w:val="en-US"/>
@@ -2158,6 +2382,119 @@
     </w:lvl>
   </w:abstractNum>
   <w:abstractNum w:abstractNumId="7" w15:restartNumberingAfterBreak="0">
+    <w:nsid w:val="57B203F4"/>
+    <w:multiLevelType w:val="multilevel"/>
+    <w:tmpl w:val="AEA217E4"/>
+    <w:lvl w:ilvl="0">
+      <w:start w:val="1"/>
+      <w:numFmt w:val="decimal"/>
+      <w:lvlText w:val="%1."/>
+      <w:lvlJc w:val="left"/>
+      <w:pPr>
+        <w:tabs>
+          <w:tab w:val="num" w:pos="720"/>
+        </w:tabs>
+        <w:ind w:left="720" w:hanging="360"/>
+      </w:pPr>
+    </w:lvl>
+    <w:lvl w:ilvl="1" w:tentative="1">
+      <w:start w:val="1"/>
+      <w:numFmt w:val="decimal"/>
+      <w:lvlText w:val="%2."/>
+      <w:lvlJc w:val="left"/>
+      <w:pPr>
+        <w:tabs>
+          <w:tab w:val="num" w:pos="1440"/>
+        </w:tabs>
+        <w:ind w:left="1440" w:hanging="360"/>
+      </w:pPr>
+    </w:lvl>
+    <w:lvl w:ilvl="2" w:tentative="1">
+      <w:start w:val="1"/>
+      <w:numFmt w:val="decimal"/>
+      <w:lvlText w:val="%3."/>
+      <w:lvlJc w:val="left"/>
+      <w:pPr>
+        <w:tabs>
+          <w:tab w:val="num" w:pos="2160"/>
+        </w:tabs>
+        <w:ind w:left="2160" w:hanging="360"/>
+      </w:pPr>
+    </w:lvl>
+    <w:lvl w:ilvl="3" w:tentative="1">
+      <w:start w:val="1"/>
+      <w:numFmt w:val="decimal"/>
+      <w:lvlText w:val="%4."/>
+      <w:lvlJc w:val="left"/>
+      <w:pPr>
+        <w:tabs>
+          <w:tab w:val="num" w:pos="2880"/>
+        </w:tabs>
+        <w:ind w:left="2880" w:hanging="360"/>
+      </w:pPr>
+    </w:lvl>
+    <w:lvl w:ilvl="4" w:tentative="1">
+      <w:start w:val="1"/>
+      <w:numFmt w:val="decimal"/>
+      <w:lvlText w:val="%5."/>
+      <w:lvlJc w:val="left"/>
+      <w:pPr>
+        <w:tabs>
+          <w:tab w:val="num" w:pos="3600"/>
+        </w:tabs>
+        <w:ind w:left="3600" w:hanging="360"/>
+      </w:pPr>
+    </w:lvl>
+    <w:lvl w:ilvl="5" w:tentative="1">
+      <w:start w:val="1"/>
+      <w:numFmt w:val="decimal"/>
+      <w:lvlText w:val="%6."/>
+      <w:lvlJc w:val="left"/>
+      <w:pPr>
+        <w:tabs>
+          <w:tab w:val="num" w:pos="4320"/>
+        </w:tabs>
+        <w:ind w:left="4320" w:hanging="360"/>
+      </w:pPr>
+    </w:lvl>
+    <w:lvl w:ilvl="6" w:tentative="1">
+      <w:start w:val="1"/>
+      <w:numFmt w:val="decimal"/>
+      <w:lvlText w:val="%7."/>
+      <w:lvlJc w:val="left"/>
+      <w:pPr>
+        <w:tabs>
+          <w:tab w:val="num" w:pos="5040"/>
+        </w:tabs>
+        <w:ind w:left="5040" w:hanging="360"/>
+      </w:pPr>
+    </w:lvl>
+    <w:lvl w:ilvl="7" w:tentative="1">
+      <w:start w:val="1"/>
+      <w:numFmt w:val="decimal"/>
+      <w:lvlText w:val="%8."/>
+      <w:lvlJc w:val="left"/>
+      <w:pPr>
+        <w:tabs>
+          <w:tab w:val="num" w:pos="5760"/>
+        </w:tabs>
+        <w:ind w:left="5760" w:hanging="360"/>
+      </w:pPr>
+    </w:lvl>
+    <w:lvl w:ilvl="8" w:tentative="1">
+      <w:start w:val="1"/>
+      <w:numFmt w:val="decimal"/>
+      <w:lvlText w:val="%9."/>
+      <w:lvlJc w:val="left"/>
+      <w:pPr>
+        <w:tabs>
+          <w:tab w:val="num" w:pos="6480"/>
+        </w:tabs>
+        <w:ind w:left="6480" w:hanging="360"/>
+      </w:pPr>
+    </w:lvl>
+  </w:abstractNum>
+  <w:abstractNum w:abstractNumId="8" w15:restartNumberingAfterBreak="0">
     <w:nsid w:val="5BB20496"/>
     <w:multiLevelType w:val="multilevel"/>
     <w:tmpl w:val="223CC074"/>
@@ -2270,7 +2607,7 @@
       </w:rPr>
     </w:lvl>
   </w:abstractNum>
-  <w:abstractNum w:abstractNumId="8" w15:restartNumberingAfterBreak="0">
+  <w:abstractNum w:abstractNumId="9" w15:restartNumberingAfterBreak="0">
     <w:nsid w:val="652510BF"/>
     <w:multiLevelType w:val="hybridMultilevel"/>
     <w:tmpl w:val="4D8AFDD0"/>
@@ -2383,7 +2720,7 @@
       </w:rPr>
     </w:lvl>
   </w:abstractNum>
-  <w:abstractNum w:abstractNumId="9" w15:restartNumberingAfterBreak="0">
+  <w:abstractNum w:abstractNumId="10" w15:restartNumberingAfterBreak="0">
     <w:nsid w:val="750927DC"/>
     <w:multiLevelType w:val="multilevel"/>
     <w:tmpl w:val="9804620A"/>
@@ -2532,7 +2869,7 @@
       </w:rPr>
     </w:lvl>
   </w:abstractNum>
-  <w:abstractNum w:abstractNumId="10" w15:restartNumberingAfterBreak="0">
+  <w:abstractNum w:abstractNumId="11" w15:restartNumberingAfterBreak="0">
     <w:nsid w:val="7D5A3A0C"/>
     <w:multiLevelType w:val="multilevel"/>
     <w:tmpl w:val="5CEE710A"/>
@@ -2656,13 +2993,13 @@
     <w:abstractNumId w:val="6"/>
   </w:num>
   <w:num w:numId="3">
-    <w:abstractNumId w:val="7"/>
+    <w:abstractNumId w:val="8"/>
   </w:num>
   <w:num w:numId="4">
     <w:abstractNumId w:val="0"/>
   </w:num>
   <w:num w:numId="5">
-    <w:abstractNumId w:val="10"/>
+    <w:abstractNumId w:val="11"/>
   </w:num>
   <w:num w:numId="6">
     <w:abstractNumId w:val="5"/>
@@ -2671,7 +3008,7 @@
     <w:abstractNumId w:val="4"/>
   </w:num>
   <w:num w:numId="8">
-    <w:abstractNumId w:val="9"/>
+    <w:abstractNumId w:val="10"/>
   </w:num>
   <w:num w:numId="9">
     <w:abstractNumId w:val="1"/>
@@ -2681,36 +3018,21 @@
   </w:num>
   <w:num w:numId="11">
     <w:abstractNumId w:val="3"/>
-    <w:lvlOverride w:ilvl="1">
-      <w:lvl w:ilvl="1">
-        <w:numFmt w:val="lowerLetter"/>
-        <w:lvlText w:val="%2."/>
-        <w:lvlJc w:val="left"/>
-      </w:lvl>
-    </w:lvlOverride>
+    <w:lvlOverride w:ilvl="0"/>
   </w:num>
   <w:num w:numId="12">
     <w:abstractNumId w:val="3"/>
-    <w:lvlOverride w:ilvl="1">
-      <w:lvl w:ilvl="1">
-        <w:numFmt w:val="lowerLetter"/>
-        <w:lvlText w:val="%2."/>
-        <w:lvlJc w:val="left"/>
-      </w:lvl>
-    </w:lvlOverride>
+    <w:lvlOverride w:ilvl="0"/>
   </w:num>
   <w:num w:numId="13">
     <w:abstractNumId w:val="3"/>
-    <w:lvlOverride w:ilvl="1">
-      <w:lvl w:ilvl="1">
-        <w:numFmt w:val="lowerLetter"/>
-        <w:lvlText w:val="%2."/>
-        <w:lvlJc w:val="left"/>
-      </w:lvl>
-    </w:lvlOverride>
+    <w:lvlOverride w:ilvl="0"/>
   </w:num>
   <w:num w:numId="14">
-    <w:abstractNumId w:val="8"/>
+    <w:abstractNumId w:val="9"/>
+  </w:num>
+  <w:num w:numId="15">
+    <w:abstractNumId w:val="7"/>
   </w:num>
 </w:numbering>
 </file>
@@ -4042,28 +4364,28 @@
 </file>
 
 <file path=customXml/item1.xml><?xml version="1.0" encoding="utf-8"?>
-<b:Sources xmlns:b="http://schemas.openxmlformats.org/officeDocument/2006/bibliography" xmlns="http://schemas.openxmlformats.org/officeDocument/2006/bibliography" SelectedStyle="\APASixthEditionOfficeOnline.xsl" StyleName="APA" Version="6"/>
-</file>
-
-<file path=customXml/item2.xml><?xml version="1.0" encoding="utf-8"?>
 <go:gDocsCustomXmlDataStorage xmlns:go="http://customooxmlschemas.google.com/" xmlns:r="http://schemas.openxmlformats.org/officeDocument/2006/relationships" uri="GoogleDocsCustomDataVersion2">
   <go:docsCustomData xmlns:go="http://customooxmlschemas.google.com/" roundtripDataSignature="AMtx7mg1t1gPSA62kT8ztiPESSo9M54hng==">CgMxLjA4AHIhMXFNVHNQYW9lLWVhNjZLeGlrRVdIRnNmaEdUSHNnNUIy</go:docsCustomData>
 </go:gDocsCustomXmlDataStorage>
 </file>
 
-<file path=customXml/itemProps1.xml><?xml version="1.0" encoding="utf-8"?>
-<ds:datastoreItem xmlns:ds="http://schemas.openxmlformats.org/officeDocument/2006/customXml" ds:itemID="{1256E271-6A83-439D-B21E-FC6363CAAAB6}">
-  <ds:schemaRefs>
-    <ds:schemaRef ds:uri="http://schemas.openxmlformats.org/officeDocument/2006/bibliography"/>
-  </ds:schemaRefs>
-</ds:datastoreItem>
+<file path=customXml/item2.xml><?xml version="1.0" encoding="utf-8"?>
+<b:Sources xmlns:b="http://schemas.openxmlformats.org/officeDocument/2006/bibliography" xmlns="http://schemas.openxmlformats.org/officeDocument/2006/bibliography" SelectedStyle="\APASixthEditionOfficeOnline.xsl" StyleName="APA" Version="6"/>
 </file>
 
-<file path=customXml/itemProps2.xml><?xml version="1.0" encoding="utf-8"?>
+<file path=customXml/itemProps1.xml><?xml version="1.0" encoding="utf-8"?>
 <ds:datastoreItem xmlns:ds="http://schemas.openxmlformats.org/officeDocument/2006/customXml" ds:itemID="{11111111-1234-1234-1234-123412341234}">
   <ds:schemaRefs>
     <ds:schemaRef ds:uri="http://customooxmlschemas.google.com/"/>
     <ds:schemaRef ds:uri="http://schemas.openxmlformats.org/officeDocument/2006/relationships"/>
   </ds:schemaRefs>
 </ds:datastoreItem>
+</file>
+
+<file path=customXml/itemProps2.xml><?xml version="1.0" encoding="utf-8"?>
+<ds:datastoreItem xmlns:ds="http://schemas.openxmlformats.org/officeDocument/2006/customXml" ds:itemID="{1256E271-6A83-439D-B21E-FC6363CAAAB6}">
+  <ds:schemaRefs>
+    <ds:schemaRef ds:uri="http://schemas.openxmlformats.org/officeDocument/2006/bibliography"/>
+  </ds:schemaRefs>
+</ds:datastoreItem>
 </file>
</xml_diff>